<commit_message>
Added all updates day before Google INterview
</commit_message>
<xml_diff>
--- a/Internship Study Plan.docx
+++ b/Internship Study Plan.docx
@@ -200,21 +200,7 @@
         <w:rPr>
           <w:sz w:val="24"/>
         </w:rPr>
-        <w:t xml:space="preserve"> They suggest </w:t>
-      </w:r>
-      <w:proofErr w:type="spellStart"/>
-      <w:r>
-        <w:rPr>
-          <w:sz w:val="24"/>
-        </w:rPr>
-        <w:t>TopCoder</w:t>
-      </w:r>
-      <w:proofErr w:type="spellEnd"/>
-      <w:r>
-        <w:rPr>
-          <w:sz w:val="24"/>
-        </w:rPr>
-        <w:t>. You may be asked:</w:t>
+        <w:t xml:space="preserve"> They suggest TopCoder. You may be asked:</w:t>
       </w:r>
     </w:p>
     <w:p>
@@ -487,44 +473,8 @@
         <w:rPr>
           <w:sz w:val="24"/>
         </w:rPr>
-        <w:t xml:space="preserve">E.g. In exceptional cases insertion-sort, or radix-sort are much better than the generic </w:t>
-      </w:r>
-      <w:proofErr w:type="spellStart"/>
-      <w:r>
-        <w:rPr>
-          <w:sz w:val="24"/>
-        </w:rPr>
-        <w:t>QuickSort</w:t>
-      </w:r>
-      <w:proofErr w:type="spellEnd"/>
-      <w:r>
-        <w:rPr>
-          <w:sz w:val="24"/>
-        </w:rPr>
-        <w:t>/</w:t>
-      </w:r>
-      <w:proofErr w:type="spellStart"/>
-      <w:r>
-        <w:rPr>
-          <w:sz w:val="24"/>
-        </w:rPr>
-        <w:t>MergeSort</w:t>
-      </w:r>
-      <w:proofErr w:type="spellEnd"/>
-      <w:r>
-        <w:rPr>
-          <w:sz w:val="24"/>
-        </w:rPr>
-        <w:t>/</w:t>
-      </w:r>
-      <w:proofErr w:type="spellStart"/>
-      <w:r>
-        <w:rPr>
-          <w:sz w:val="24"/>
-        </w:rPr>
-        <w:t>HeapSort</w:t>
-      </w:r>
-      <w:proofErr w:type="spellEnd"/>
+        <w:t>E.g. In exceptional cases insertion-sort, or radix-sort are much better than the generic QuickSort/MergeSort/HeapSort</w:t>
+      </w:r>
     </w:p>
     <w:p>
       <w:pPr>
@@ -642,21 +592,7 @@
         <w:rPr>
           <w:sz w:val="24"/>
         </w:rPr>
-        <w:t xml:space="preserve">Know about Trees, tree construction, traversal, manipulation, hash </w:t>
-      </w:r>
-      <w:proofErr w:type="spellStart"/>
-      <w:r>
-        <w:rPr>
-          <w:sz w:val="24"/>
-        </w:rPr>
-        <w:t>tabes</w:t>
-      </w:r>
-      <w:proofErr w:type="spellEnd"/>
-      <w:r>
-        <w:rPr>
-          <w:sz w:val="24"/>
-        </w:rPr>
-        <w:t>, stacks, arrays, linked lists, priority queues</w:t>
+        <w:t>Know about Trees, tree construction, traversal, manipulation, hash tabes, stacks, arrays, linked lists, priority queues</w:t>
       </w:r>
     </w:p>
     <w:p>
@@ -672,41 +608,18 @@
           <w:sz w:val="24"/>
         </w:rPr>
       </w:pPr>
-      <w:proofErr w:type="spellStart"/>
-      <w:r>
-        <w:rPr>
-          <w:b/>
-          <w:sz w:val="24"/>
-        </w:rPr>
-        <w:t>HashTables</w:t>
-      </w:r>
-      <w:proofErr w:type="spellEnd"/>
-      <w:r>
-        <w:rPr>
-          <w:b/>
-          <w:sz w:val="24"/>
-        </w:rPr>
-        <w:t xml:space="preserve"> and Maps</w:t>
-      </w:r>
-      <w:r>
-        <w:rPr>
-          <w:sz w:val="24"/>
-        </w:rPr>
-        <w:t>: “</w:t>
-      </w:r>
-      <w:proofErr w:type="spellStart"/>
-      <w:r>
-        <w:rPr>
-          <w:sz w:val="24"/>
-        </w:rPr>
-        <w:t>Hashtables</w:t>
-      </w:r>
-      <w:proofErr w:type="spellEnd"/>
-      <w:r>
-        <w:rPr>
-          <w:sz w:val="24"/>
-        </w:rPr>
-        <w:t xml:space="preserve"> are arguably the single most important data structure known to mankind”</w:t>
+      <w:r>
+        <w:rPr>
+          <w:b/>
+          <w:sz w:val="24"/>
+        </w:rPr>
+        <w:t>HashTables and Maps</w:t>
+      </w:r>
+      <w:r>
+        <w:rPr>
+          <w:sz w:val="24"/>
+        </w:rPr>
+        <w:t>: “Hashtables are arguably the single most important data structure known to mankind”</w:t>
       </w:r>
     </w:p>
     <w:p>
@@ -800,35 +713,7 @@
         <w:rPr>
           <w:sz w:val="24"/>
         </w:rPr>
-        <w:t xml:space="preserve">Know the </w:t>
-      </w:r>
-      <w:proofErr w:type="gramStart"/>
-      <w:r>
-        <w:rPr>
-          <w:sz w:val="24"/>
-        </w:rPr>
-        <w:t>O(</w:t>
-      </w:r>
-      <w:proofErr w:type="gramEnd"/>
-      <w:r>
-        <w:rPr>
-          <w:sz w:val="24"/>
-        </w:rPr>
-        <w:t xml:space="preserve">) characteristics of the standard library implementation for </w:t>
-      </w:r>
-      <w:proofErr w:type="spellStart"/>
-      <w:r>
-        <w:rPr>
-          <w:sz w:val="24"/>
-        </w:rPr>
-        <w:t>Hashtables</w:t>
-      </w:r>
-      <w:proofErr w:type="spellEnd"/>
-      <w:r>
-        <w:rPr>
-          <w:sz w:val="24"/>
-        </w:rPr>
-        <w:t xml:space="preserve"> and Maps in your chosen language</w:t>
+        <w:t>Know the O() characteristics of the standard library implementation for Hashtables and Maps in your chosen language</w:t>
       </w:r>
     </w:p>
     <w:p>
@@ -889,35 +774,7 @@
         <w:rPr>
           <w:sz w:val="24"/>
         </w:rPr>
-        <w:t>Know binary trees, n-</w:t>
-      </w:r>
-      <w:proofErr w:type="spellStart"/>
-      <w:r>
-        <w:rPr>
-          <w:sz w:val="24"/>
-        </w:rPr>
-        <w:t>ary</w:t>
-      </w:r>
-      <w:proofErr w:type="spellEnd"/>
-      <w:r>
-        <w:rPr>
-          <w:sz w:val="24"/>
-        </w:rPr>
-        <w:t xml:space="preserve"> trees, tri-</w:t>
-      </w:r>
-      <w:proofErr w:type="spellStart"/>
-      <w:r>
-        <w:rPr>
-          <w:sz w:val="24"/>
-        </w:rPr>
-        <w:t>treas</w:t>
-      </w:r>
-      <w:proofErr w:type="spellEnd"/>
-      <w:r>
-        <w:rPr>
-          <w:sz w:val="24"/>
-        </w:rPr>
-        <w:t xml:space="preserve"> </w:t>
+        <w:t xml:space="preserve">Know binary trees, n-ary trees, tri-treas </w:t>
       </w:r>
       <w:r>
         <w:rPr>
@@ -1005,35 +862,7 @@
         <w:rPr>
           <w:sz w:val="24"/>
         </w:rPr>
-        <w:t xml:space="preserve">Know </w:t>
-      </w:r>
-      <w:proofErr w:type="spellStart"/>
-      <w:r>
-        <w:rPr>
-          <w:sz w:val="24"/>
-        </w:rPr>
-        <w:t>inorder</w:t>
-      </w:r>
-      <w:proofErr w:type="spellEnd"/>
-      <w:r>
-        <w:rPr>
-          <w:sz w:val="24"/>
-        </w:rPr>
-        <w:t>/</w:t>
-      </w:r>
-      <w:proofErr w:type="spellStart"/>
-      <w:r>
-        <w:rPr>
-          <w:sz w:val="24"/>
-        </w:rPr>
-        <w:t>postorder</w:t>
-      </w:r>
-      <w:proofErr w:type="spellEnd"/>
-      <w:r>
-        <w:rPr>
-          <w:sz w:val="24"/>
-        </w:rPr>
-        <w:t>/preorder traversals</w:t>
+        <w:t>Know inorder/postorder/preorder traversals</w:t>
       </w:r>
     </w:p>
     <w:p>
@@ -1394,21 +1223,7 @@
         <w:rPr>
           <w:sz w:val="24"/>
         </w:rPr>
-        <w:t xml:space="preserve">Understand deadlock, </w:t>
-      </w:r>
-      <w:proofErr w:type="spellStart"/>
-      <w:r>
-        <w:rPr>
-          <w:sz w:val="24"/>
-        </w:rPr>
-        <w:t>livelock</w:t>
-      </w:r>
-      <w:proofErr w:type="spellEnd"/>
-      <w:r>
-        <w:rPr>
-          <w:sz w:val="24"/>
-        </w:rPr>
-        <w:t>, and how to avoid them</w:t>
+        <w:t>Understand deadlock, livelock, and how to avoid them</w:t>
       </w:r>
     </w:p>
     <w:p>
@@ -1428,21 +1243,7 @@
         <w:rPr>
           <w:sz w:val="24"/>
         </w:rPr>
-        <w:t xml:space="preserve">Know what resources a process </w:t>
-      </w:r>
-      <w:proofErr w:type="gramStart"/>
-      <w:r>
-        <w:rPr>
-          <w:sz w:val="24"/>
-        </w:rPr>
-        <w:t>needs</w:t>
-      </w:r>
-      <w:proofErr w:type="gramEnd"/>
-      <w:r>
-        <w:rPr>
-          <w:sz w:val="24"/>
-        </w:rPr>
-        <w:t xml:space="preserve"> and a thread needs</w:t>
+        <w:t>Know what resources a process needs and a thread needs</w:t>
       </w:r>
     </w:p>
     <w:p>
@@ -1848,14 +1649,31 @@
           <w:sz w:val="24"/>
         </w:rPr>
       </w:pPr>
-      <w:proofErr w:type="spellStart"/>
       <w:r>
         <w:rPr>
           <w:sz w:val="24"/>
         </w:rPr>
         <w:t>Enums</w:t>
       </w:r>
-      <w:proofErr w:type="spellEnd"/>
+    </w:p>
+    <w:p>
+      <w:pPr>
+        <w:pStyle w:val="ListParagraph"/>
+        <w:numPr>
+          <w:ilvl w:val="1"/>
+          <w:numId w:val="6"/>
+        </w:numPr>
+        <w:spacing w:after="0"/>
+        <w:rPr>
+          <w:sz w:val="24"/>
+        </w:rPr>
+      </w:pPr>
+      <w:r>
+        <w:rPr>
+          <w:sz w:val="24"/>
+        </w:rPr>
+        <w:t>StringBuilder</w:t>
+      </w:r>
     </w:p>
     <w:p>
       <w:pPr>
@@ -1927,389 +1745,368 @@
         </w:rPr>
         <w:t>Arrays</w:t>
       </w:r>
-    </w:p>
-    <w:p>
-      <w:pPr>
-        <w:pStyle w:val="ListParagraph"/>
-        <w:numPr>
-          <w:ilvl w:val="1"/>
-          <w:numId w:val="6"/>
-        </w:numPr>
-        <w:spacing w:after="0"/>
-        <w:jc w:val="both"/>
-        <w:rPr>
-          <w:b/>
-          <w:sz w:val="24"/>
-        </w:rPr>
-      </w:pPr>
-      <w:proofErr w:type="spellStart"/>
-      <w:r>
-        <w:rPr>
-          <w:sz w:val="24"/>
-        </w:rPr>
-        <w:t>ArrayList</w:t>
-      </w:r>
-      <w:proofErr w:type="spellEnd"/>
-    </w:p>
-    <w:p>
-      <w:pPr>
-        <w:pStyle w:val="ListParagraph"/>
-        <w:numPr>
-          <w:ilvl w:val="1"/>
-          <w:numId w:val="6"/>
-        </w:numPr>
-        <w:spacing w:after="0"/>
-        <w:jc w:val="both"/>
-        <w:rPr>
-          <w:b/>
-          <w:sz w:val="24"/>
-        </w:rPr>
-      </w:pPr>
-      <w:r>
-        <w:rPr>
-          <w:sz w:val="24"/>
-        </w:rPr>
-        <w:t>List</w:t>
-      </w:r>
-    </w:p>
-    <w:p>
-      <w:pPr>
-        <w:pStyle w:val="ListParagraph"/>
-        <w:numPr>
-          <w:ilvl w:val="1"/>
-          <w:numId w:val="6"/>
-        </w:numPr>
-        <w:spacing w:after="0"/>
-        <w:jc w:val="both"/>
-        <w:rPr>
-          <w:b/>
-          <w:sz w:val="24"/>
-        </w:rPr>
-      </w:pPr>
-      <w:r>
-        <w:rPr>
-          <w:sz w:val="24"/>
-        </w:rPr>
-        <w:t>LinkedList</w:t>
-      </w:r>
-    </w:p>
-    <w:p>
-      <w:pPr>
-        <w:pStyle w:val="ListParagraph"/>
-        <w:numPr>
-          <w:ilvl w:val="1"/>
-          <w:numId w:val="6"/>
-        </w:numPr>
-        <w:spacing w:after="0"/>
-        <w:jc w:val="both"/>
-        <w:rPr>
-          <w:b/>
-          <w:sz w:val="24"/>
-        </w:rPr>
-      </w:pPr>
-      <w:r>
-        <w:rPr>
-          <w:sz w:val="24"/>
-        </w:rPr>
-        <w:t>Stack</w:t>
-      </w:r>
-    </w:p>
-    <w:p>
-      <w:pPr>
-        <w:pStyle w:val="ListParagraph"/>
-        <w:numPr>
-          <w:ilvl w:val="1"/>
-          <w:numId w:val="6"/>
-        </w:numPr>
-        <w:spacing w:after="0"/>
-        <w:jc w:val="both"/>
-        <w:rPr>
-          <w:b/>
-          <w:sz w:val="24"/>
-        </w:rPr>
-      </w:pPr>
-      <w:r>
-        <w:rPr>
-          <w:sz w:val="24"/>
-        </w:rPr>
-        <w:t>Queue</w:t>
-      </w:r>
-    </w:p>
-    <w:p>
-      <w:pPr>
-        <w:pStyle w:val="ListParagraph"/>
-        <w:numPr>
-          <w:ilvl w:val="1"/>
-          <w:numId w:val="6"/>
-        </w:numPr>
-        <w:spacing w:after="0"/>
-        <w:jc w:val="both"/>
-        <w:rPr>
-          <w:b/>
-          <w:sz w:val="24"/>
-        </w:rPr>
-      </w:pPr>
-      <w:proofErr w:type="spellStart"/>
-      <w:r>
-        <w:rPr>
-          <w:sz w:val="24"/>
-        </w:rPr>
-        <w:t>PriorityQueue</w:t>
-      </w:r>
-      <w:proofErr w:type="spellEnd"/>
-    </w:p>
-    <w:p>
-      <w:pPr>
-        <w:pStyle w:val="ListParagraph"/>
-        <w:numPr>
-          <w:ilvl w:val="1"/>
-          <w:numId w:val="6"/>
-        </w:numPr>
-        <w:spacing w:after="0"/>
-        <w:jc w:val="both"/>
-        <w:rPr>
-          <w:b/>
-          <w:sz w:val="24"/>
-        </w:rPr>
-      </w:pPr>
-      <w:r>
-        <w:rPr>
-          <w:sz w:val="24"/>
-        </w:rPr>
-        <w:t>Set</w:t>
-      </w:r>
-    </w:p>
-    <w:p>
-      <w:pPr>
-        <w:pStyle w:val="ListParagraph"/>
-        <w:numPr>
-          <w:ilvl w:val="1"/>
-          <w:numId w:val="6"/>
-        </w:numPr>
-        <w:spacing w:after="0"/>
-        <w:jc w:val="both"/>
-        <w:rPr>
-          <w:b/>
-          <w:sz w:val="24"/>
-        </w:rPr>
-      </w:pPr>
-      <w:proofErr w:type="spellStart"/>
-      <w:r>
-        <w:rPr>
-          <w:sz w:val="24"/>
-        </w:rPr>
-        <w:t>TreeSet</w:t>
-      </w:r>
-      <w:proofErr w:type="spellEnd"/>
-    </w:p>
-    <w:p>
-      <w:pPr>
-        <w:pStyle w:val="ListParagraph"/>
-        <w:numPr>
-          <w:ilvl w:val="1"/>
-          <w:numId w:val="6"/>
-        </w:numPr>
-        <w:spacing w:after="0"/>
-        <w:jc w:val="both"/>
-        <w:rPr>
-          <w:b/>
-          <w:sz w:val="24"/>
-        </w:rPr>
-      </w:pPr>
-      <w:proofErr w:type="spellStart"/>
-      <w:r>
-        <w:rPr>
-          <w:sz w:val="24"/>
-        </w:rPr>
-        <w:t>LinkedHashSet</w:t>
-      </w:r>
-      <w:proofErr w:type="spellEnd"/>
-    </w:p>
-    <w:p>
-      <w:pPr>
-        <w:pStyle w:val="ListParagraph"/>
-        <w:numPr>
-          <w:ilvl w:val="1"/>
-          <w:numId w:val="6"/>
-        </w:numPr>
-        <w:spacing w:after="0"/>
-        <w:jc w:val="both"/>
-        <w:rPr>
-          <w:b/>
-          <w:sz w:val="24"/>
-        </w:rPr>
-      </w:pPr>
-      <w:r>
-        <w:rPr>
-          <w:sz w:val="24"/>
-        </w:rPr>
-        <w:t>Map</w:t>
-      </w:r>
-    </w:p>
-    <w:p>
-      <w:pPr>
-        <w:pStyle w:val="ListParagraph"/>
-        <w:numPr>
-          <w:ilvl w:val="1"/>
-          <w:numId w:val="6"/>
-        </w:numPr>
-        <w:spacing w:after="0"/>
-        <w:jc w:val="both"/>
-        <w:rPr>
-          <w:b/>
-          <w:sz w:val="24"/>
-        </w:rPr>
-      </w:pPr>
-      <w:r>
-        <w:rPr>
-          <w:sz w:val="24"/>
-        </w:rPr>
-        <w:t>HashMap</w:t>
-      </w:r>
-    </w:p>
-    <w:p>
-      <w:pPr>
-        <w:pStyle w:val="ListParagraph"/>
-        <w:numPr>
-          <w:ilvl w:val="1"/>
-          <w:numId w:val="6"/>
-        </w:numPr>
-        <w:spacing w:after="0"/>
-        <w:jc w:val="both"/>
-        <w:rPr>
-          <w:b/>
-          <w:sz w:val="24"/>
-        </w:rPr>
-      </w:pPr>
-      <w:proofErr w:type="spellStart"/>
-      <w:r>
-        <w:rPr>
-          <w:sz w:val="24"/>
-        </w:rPr>
-        <w:t>LinkedHashMap</w:t>
-      </w:r>
-      <w:proofErr w:type="spellEnd"/>
-    </w:p>
-    <w:p>
-      <w:pPr>
-        <w:pStyle w:val="ListParagraph"/>
-        <w:numPr>
-          <w:ilvl w:val="1"/>
-          <w:numId w:val="6"/>
-        </w:numPr>
-        <w:spacing w:after="0"/>
-        <w:jc w:val="both"/>
-        <w:rPr>
-          <w:b/>
-          <w:sz w:val="24"/>
-        </w:rPr>
-      </w:pPr>
-      <w:proofErr w:type="spellStart"/>
-      <w:r>
-        <w:rPr>
-          <w:sz w:val="24"/>
-        </w:rPr>
-        <w:t>TreeMap</w:t>
-      </w:r>
-      <w:proofErr w:type="spellEnd"/>
-    </w:p>
-    <w:p>
-      <w:pPr>
-        <w:spacing w:after="0"/>
-        <w:rPr>
-          <w:b/>
-          <w:sz w:val="24"/>
-        </w:rPr>
-      </w:pPr>
-    </w:p>
-    <w:p>
-      <w:pPr>
-        <w:spacing w:after="0"/>
-        <w:rPr>
-          <w:b/>
-          <w:sz w:val="24"/>
-        </w:rPr>
-      </w:pPr>
-    </w:p>
-    <w:p>
-      <w:pPr>
-        <w:spacing w:after="0"/>
-        <w:rPr>
-          <w:b/>
-          <w:sz w:val="24"/>
-        </w:rPr>
-      </w:pPr>
-    </w:p>
-    <w:p>
-      <w:pPr>
-        <w:spacing w:after="0"/>
-        <w:rPr>
-          <w:b/>
-          <w:sz w:val="24"/>
-        </w:rPr>
-      </w:pPr>
-    </w:p>
-    <w:p>
-      <w:pPr>
-        <w:spacing w:after="0"/>
-        <w:rPr>
-          <w:b/>
-          <w:sz w:val="24"/>
-        </w:rPr>
-      </w:pPr>
-    </w:p>
-    <w:p>
-      <w:pPr>
-        <w:spacing w:after="0"/>
-        <w:rPr>
-          <w:b/>
-          <w:sz w:val="24"/>
-        </w:rPr>
-      </w:pPr>
-    </w:p>
-    <w:p>
-      <w:pPr>
-        <w:spacing w:after="0"/>
-        <w:rPr>
-          <w:b/>
-          <w:sz w:val="24"/>
-        </w:rPr>
-      </w:pPr>
-    </w:p>
-    <w:p>
-      <w:pPr>
-        <w:spacing w:after="0"/>
-        <w:rPr>
-          <w:b/>
-          <w:sz w:val="24"/>
-        </w:rPr>
-      </w:pPr>
-    </w:p>
-    <w:p>
-      <w:pPr>
-        <w:spacing w:after="0"/>
-        <w:rPr>
-          <w:b/>
-          <w:sz w:val="24"/>
-        </w:rPr>
-      </w:pPr>
-    </w:p>
-    <w:p>
-      <w:pPr>
-        <w:pStyle w:val="ListParagraph"/>
-        <w:numPr>
-          <w:ilvl w:val="0"/>
-          <w:numId w:val="6"/>
-        </w:numPr>
-        <w:spacing w:after="0"/>
-        <w:jc w:val="both"/>
-        <w:rPr>
-          <w:b/>
-          <w:sz w:val="24"/>
-        </w:rPr>
-      </w:pPr>
       <w:bookmarkStart w:id="0" w:name="_GoBack"/>
       <w:bookmarkEnd w:id="0"/>
+    </w:p>
+    <w:p>
+      <w:pPr>
+        <w:pStyle w:val="ListParagraph"/>
+        <w:numPr>
+          <w:ilvl w:val="1"/>
+          <w:numId w:val="6"/>
+        </w:numPr>
+        <w:spacing w:after="0"/>
+        <w:jc w:val="both"/>
+        <w:rPr>
+          <w:b/>
+          <w:sz w:val="24"/>
+        </w:rPr>
+      </w:pPr>
+      <w:r>
+        <w:rPr>
+          <w:sz w:val="24"/>
+        </w:rPr>
+        <w:t>ArrayList</w:t>
+      </w:r>
+    </w:p>
+    <w:p>
+      <w:pPr>
+        <w:pStyle w:val="ListParagraph"/>
+        <w:numPr>
+          <w:ilvl w:val="1"/>
+          <w:numId w:val="6"/>
+        </w:numPr>
+        <w:spacing w:after="0"/>
+        <w:jc w:val="both"/>
+        <w:rPr>
+          <w:b/>
+          <w:sz w:val="24"/>
+        </w:rPr>
+      </w:pPr>
+      <w:r>
+        <w:rPr>
+          <w:sz w:val="24"/>
+        </w:rPr>
+        <w:t>List</w:t>
+      </w:r>
+    </w:p>
+    <w:p>
+      <w:pPr>
+        <w:pStyle w:val="ListParagraph"/>
+        <w:numPr>
+          <w:ilvl w:val="1"/>
+          <w:numId w:val="6"/>
+        </w:numPr>
+        <w:spacing w:after="0"/>
+        <w:jc w:val="both"/>
+        <w:rPr>
+          <w:b/>
+          <w:sz w:val="24"/>
+        </w:rPr>
+      </w:pPr>
+      <w:r>
+        <w:rPr>
+          <w:sz w:val="24"/>
+        </w:rPr>
+        <w:t>LinkedList</w:t>
+      </w:r>
+    </w:p>
+    <w:p>
+      <w:pPr>
+        <w:pStyle w:val="ListParagraph"/>
+        <w:numPr>
+          <w:ilvl w:val="1"/>
+          <w:numId w:val="6"/>
+        </w:numPr>
+        <w:spacing w:after="0"/>
+        <w:jc w:val="both"/>
+        <w:rPr>
+          <w:b/>
+          <w:sz w:val="24"/>
+        </w:rPr>
+      </w:pPr>
+      <w:r>
+        <w:rPr>
+          <w:sz w:val="24"/>
+        </w:rPr>
+        <w:t>Stack</w:t>
+      </w:r>
+    </w:p>
+    <w:p>
+      <w:pPr>
+        <w:pStyle w:val="ListParagraph"/>
+        <w:numPr>
+          <w:ilvl w:val="1"/>
+          <w:numId w:val="6"/>
+        </w:numPr>
+        <w:spacing w:after="0"/>
+        <w:jc w:val="both"/>
+        <w:rPr>
+          <w:b/>
+          <w:sz w:val="24"/>
+        </w:rPr>
+      </w:pPr>
+      <w:r>
+        <w:rPr>
+          <w:sz w:val="24"/>
+        </w:rPr>
+        <w:t>Queue</w:t>
+      </w:r>
+    </w:p>
+    <w:p>
+      <w:pPr>
+        <w:pStyle w:val="ListParagraph"/>
+        <w:numPr>
+          <w:ilvl w:val="1"/>
+          <w:numId w:val="6"/>
+        </w:numPr>
+        <w:spacing w:after="0"/>
+        <w:jc w:val="both"/>
+        <w:rPr>
+          <w:b/>
+          <w:sz w:val="24"/>
+        </w:rPr>
+      </w:pPr>
+      <w:r>
+        <w:rPr>
+          <w:sz w:val="24"/>
+        </w:rPr>
+        <w:t>PriorityQueue</w:t>
+      </w:r>
+    </w:p>
+    <w:p>
+      <w:pPr>
+        <w:pStyle w:val="ListParagraph"/>
+        <w:numPr>
+          <w:ilvl w:val="1"/>
+          <w:numId w:val="6"/>
+        </w:numPr>
+        <w:spacing w:after="0"/>
+        <w:jc w:val="both"/>
+        <w:rPr>
+          <w:b/>
+          <w:sz w:val="24"/>
+        </w:rPr>
+      </w:pPr>
+      <w:r>
+        <w:rPr>
+          <w:sz w:val="24"/>
+        </w:rPr>
+        <w:t>Set</w:t>
+      </w:r>
+    </w:p>
+    <w:p>
+      <w:pPr>
+        <w:pStyle w:val="ListParagraph"/>
+        <w:numPr>
+          <w:ilvl w:val="1"/>
+          <w:numId w:val="6"/>
+        </w:numPr>
+        <w:spacing w:after="0"/>
+        <w:jc w:val="both"/>
+        <w:rPr>
+          <w:b/>
+          <w:sz w:val="24"/>
+        </w:rPr>
+      </w:pPr>
+      <w:r>
+        <w:rPr>
+          <w:sz w:val="24"/>
+        </w:rPr>
+        <w:t>TreeSet</w:t>
+      </w:r>
+    </w:p>
+    <w:p>
+      <w:pPr>
+        <w:pStyle w:val="ListParagraph"/>
+        <w:numPr>
+          <w:ilvl w:val="1"/>
+          <w:numId w:val="6"/>
+        </w:numPr>
+        <w:spacing w:after="0"/>
+        <w:jc w:val="both"/>
+        <w:rPr>
+          <w:b/>
+          <w:sz w:val="24"/>
+        </w:rPr>
+      </w:pPr>
+      <w:r>
+        <w:rPr>
+          <w:sz w:val="24"/>
+        </w:rPr>
+        <w:t>LinkedHashSet</w:t>
+      </w:r>
+    </w:p>
+    <w:p>
+      <w:pPr>
+        <w:pStyle w:val="ListParagraph"/>
+        <w:numPr>
+          <w:ilvl w:val="1"/>
+          <w:numId w:val="6"/>
+        </w:numPr>
+        <w:spacing w:after="0"/>
+        <w:jc w:val="both"/>
+        <w:rPr>
+          <w:b/>
+          <w:sz w:val="24"/>
+        </w:rPr>
+      </w:pPr>
+      <w:r>
+        <w:rPr>
+          <w:sz w:val="24"/>
+        </w:rPr>
+        <w:t>Map</w:t>
+      </w:r>
+    </w:p>
+    <w:p>
+      <w:pPr>
+        <w:pStyle w:val="ListParagraph"/>
+        <w:numPr>
+          <w:ilvl w:val="1"/>
+          <w:numId w:val="6"/>
+        </w:numPr>
+        <w:spacing w:after="0"/>
+        <w:jc w:val="both"/>
+        <w:rPr>
+          <w:b/>
+          <w:sz w:val="24"/>
+        </w:rPr>
+      </w:pPr>
+      <w:r>
+        <w:rPr>
+          <w:sz w:val="24"/>
+        </w:rPr>
+        <w:t>HashMap</w:t>
+      </w:r>
+    </w:p>
+    <w:p>
+      <w:pPr>
+        <w:pStyle w:val="ListParagraph"/>
+        <w:numPr>
+          <w:ilvl w:val="1"/>
+          <w:numId w:val="6"/>
+        </w:numPr>
+        <w:spacing w:after="0"/>
+        <w:jc w:val="both"/>
+        <w:rPr>
+          <w:b/>
+          <w:sz w:val="24"/>
+        </w:rPr>
+      </w:pPr>
+      <w:r>
+        <w:rPr>
+          <w:sz w:val="24"/>
+        </w:rPr>
+        <w:t>LinkedHashMap</w:t>
+      </w:r>
+    </w:p>
+    <w:p>
+      <w:pPr>
+        <w:pStyle w:val="ListParagraph"/>
+        <w:numPr>
+          <w:ilvl w:val="1"/>
+          <w:numId w:val="6"/>
+        </w:numPr>
+        <w:spacing w:after="0"/>
+        <w:jc w:val="both"/>
+        <w:rPr>
+          <w:b/>
+          <w:sz w:val="24"/>
+        </w:rPr>
+      </w:pPr>
+      <w:r>
+        <w:rPr>
+          <w:sz w:val="24"/>
+        </w:rPr>
+        <w:t>TreeMap</w:t>
+      </w:r>
+    </w:p>
+    <w:p>
+      <w:pPr>
+        <w:spacing w:after="0"/>
+        <w:rPr>
+          <w:b/>
+          <w:sz w:val="24"/>
+        </w:rPr>
+      </w:pPr>
+    </w:p>
+    <w:p>
+      <w:pPr>
+        <w:spacing w:after="0"/>
+        <w:rPr>
+          <w:b/>
+          <w:sz w:val="24"/>
+        </w:rPr>
+      </w:pPr>
+    </w:p>
+    <w:p>
+      <w:pPr>
+        <w:spacing w:after="0"/>
+        <w:rPr>
+          <w:b/>
+          <w:sz w:val="24"/>
+        </w:rPr>
+      </w:pPr>
+    </w:p>
+    <w:p>
+      <w:pPr>
+        <w:spacing w:after="0"/>
+        <w:rPr>
+          <w:b/>
+          <w:sz w:val="24"/>
+        </w:rPr>
+      </w:pPr>
+    </w:p>
+    <w:p>
+      <w:pPr>
+        <w:spacing w:after="0"/>
+        <w:rPr>
+          <w:b/>
+          <w:sz w:val="24"/>
+        </w:rPr>
+      </w:pPr>
+    </w:p>
+    <w:p>
+      <w:pPr>
+        <w:spacing w:after="0"/>
+        <w:rPr>
+          <w:b/>
+          <w:sz w:val="24"/>
+        </w:rPr>
+      </w:pPr>
+    </w:p>
+    <w:p>
+      <w:pPr>
+        <w:spacing w:after="0"/>
+        <w:rPr>
+          <w:b/>
+          <w:sz w:val="24"/>
+        </w:rPr>
+      </w:pPr>
+    </w:p>
+    <w:p>
+      <w:pPr>
+        <w:spacing w:after="0"/>
+        <w:rPr>
+          <w:b/>
+          <w:sz w:val="24"/>
+        </w:rPr>
+      </w:pPr>
+    </w:p>
+    <w:p>
+      <w:pPr>
+        <w:pStyle w:val="ListParagraph"/>
+        <w:numPr>
+          <w:ilvl w:val="0"/>
+          <w:numId w:val="6"/>
+        </w:numPr>
+        <w:spacing w:after="0"/>
+        <w:jc w:val="both"/>
+        <w:rPr>
+          <w:b/>
+          <w:sz w:val="24"/>
+        </w:rPr>
+      </w:pPr>
       <w:r>
         <w:rPr>
           <w:b/>
@@ -2451,11 +2248,13 @@
         </w:numPr>
         <w:spacing w:after="0"/>
         <w:rPr>
-          <w:sz w:val="24"/>
-        </w:rPr>
-      </w:pPr>
-      <w:r>
-        <w:rPr>
+          <w:strike/>
+          <w:sz w:val="24"/>
+        </w:rPr>
+      </w:pPr>
+      <w:r>
+        <w:rPr>
+          <w:strike/>
           <w:sz w:val="24"/>
         </w:rPr>
         <w:t>Trees</w:t>
@@ -2465,6 +2264,25 @@
       <w:pPr>
         <w:pStyle w:val="ListParagraph"/>
         <w:numPr>
+          <w:ilvl w:val="2"/>
+          <w:numId w:val="6"/>
+        </w:numPr>
+        <w:spacing w:after="0"/>
+        <w:rPr>
+          <w:sz w:val="24"/>
+        </w:rPr>
+      </w:pPr>
+      <w:r>
+        <w:rPr>
+          <w:sz w:val="24"/>
+        </w:rPr>
+        <w:t>Make Crib Sheet</w:t>
+      </w:r>
+    </w:p>
+    <w:p>
+      <w:pPr>
+        <w:pStyle w:val="ListParagraph"/>
+        <w:numPr>
           <w:ilvl w:val="1"/>
           <w:numId w:val="6"/>
         </w:numPr>
@@ -2479,27 +2297,23 @@
         </w:rPr>
         <w:t>BST</w:t>
       </w:r>
-      <w:r>
-        <w:rPr>
-          <w:sz w:val="24"/>
-        </w:rPr>
-        <w:t xml:space="preserve"> (skimmed a bit)</w:t>
-      </w:r>
-    </w:p>
-    <w:p>
-      <w:pPr>
-        <w:pStyle w:val="ListParagraph"/>
-        <w:numPr>
-          <w:ilvl w:val="1"/>
-          <w:numId w:val="6"/>
-        </w:numPr>
-        <w:spacing w:after="0"/>
-        <w:rPr>
-          <w:sz w:val="24"/>
-        </w:rPr>
-      </w:pPr>
-      <w:r>
-        <w:rPr>
+    </w:p>
+    <w:p>
+      <w:pPr>
+        <w:pStyle w:val="ListParagraph"/>
+        <w:numPr>
+          <w:ilvl w:val="1"/>
+          <w:numId w:val="6"/>
+        </w:numPr>
+        <w:spacing w:after="0"/>
+        <w:rPr>
+          <w:strike/>
+          <w:sz w:val="24"/>
+        </w:rPr>
+      </w:pPr>
+      <w:r>
+        <w:rPr>
+          <w:strike/>
           <w:sz w:val="24"/>
         </w:rPr>
         <w:t>Heaps and Priority Queues</w:t>
@@ -2509,15 +2323,33 @@
       <w:pPr>
         <w:pStyle w:val="ListParagraph"/>
         <w:numPr>
-          <w:ilvl w:val="1"/>
-          <w:numId w:val="6"/>
-        </w:numPr>
-        <w:spacing w:after="0"/>
-        <w:rPr>
-          <w:sz w:val="24"/>
-        </w:rPr>
-      </w:pPr>
-      <w:proofErr w:type="spellStart"/>
+          <w:ilvl w:val="2"/>
+          <w:numId w:val="6"/>
+        </w:numPr>
+        <w:spacing w:after="0"/>
+        <w:rPr>
+          <w:sz w:val="24"/>
+        </w:rPr>
+      </w:pPr>
+      <w:r>
+        <w:rPr>
+          <w:sz w:val="24"/>
+        </w:rPr>
+        <w:t>Make Crib Sheet</w:t>
+      </w:r>
+    </w:p>
+    <w:p>
+      <w:pPr>
+        <w:pStyle w:val="ListParagraph"/>
+        <w:numPr>
+          <w:ilvl w:val="1"/>
+          <w:numId w:val="6"/>
+        </w:numPr>
+        <w:spacing w:after="0"/>
+        <w:rPr>
+          <w:sz w:val="24"/>
+        </w:rPr>
+      </w:pPr>
       <w:r>
         <w:rPr>
           <w:sz w:val="24"/>
@@ -2530,28 +2362,25 @@
         </w:rPr>
         <w:t>Maps</w:t>
       </w:r>
-      <w:proofErr w:type="spellEnd"/>
-    </w:p>
-    <w:p>
-      <w:pPr>
-        <w:pStyle w:val="ListParagraph"/>
-        <w:numPr>
-          <w:ilvl w:val="1"/>
-          <w:numId w:val="6"/>
-        </w:numPr>
-        <w:spacing w:after="0"/>
-        <w:rPr>
-          <w:sz w:val="24"/>
-        </w:rPr>
-      </w:pPr>
-      <w:proofErr w:type="spellStart"/>
+    </w:p>
+    <w:p>
+      <w:pPr>
+        <w:pStyle w:val="ListParagraph"/>
+        <w:numPr>
+          <w:ilvl w:val="1"/>
+          <w:numId w:val="6"/>
+        </w:numPr>
+        <w:spacing w:after="0"/>
+        <w:rPr>
+          <w:sz w:val="24"/>
+        </w:rPr>
+      </w:pPr>
       <w:r>
         <w:rPr>
           <w:sz w:val="24"/>
         </w:rPr>
         <w:t>SkipLists</w:t>
       </w:r>
-      <w:proofErr w:type="spellEnd"/>
     </w:p>
     <w:p>
       <w:pPr>
@@ -2915,14 +2744,6 @@
     </w:p>
     <w:p>
       <w:pPr>
-        <w:spacing w:after="0"/>
-        <w:rPr>
-          <w:sz w:val="24"/>
-        </w:rPr>
-      </w:pPr>
-    </w:p>
-    <w:p>
-      <w:pPr>
         <w:pStyle w:val="ListParagraph"/>
         <w:numPr>
           <w:ilvl w:val="0"/>
@@ -2939,7 +2760,6 @@
           <w:b/>
           <w:sz w:val="24"/>
         </w:rPr>
-        <w:lastRenderedPageBreak/>
         <w:t>Read “Cracking the Coding Interview”</w:t>
       </w:r>
     </w:p>
@@ -3702,7 +3522,6 @@
           <w:sz w:val="24"/>
         </w:rPr>
       </w:pPr>
-      <w:proofErr w:type="spellStart"/>
       <w:r>
         <w:rPr>
           <w:b/>
@@ -3715,15 +3534,7 @@
           <w:b/>
           <w:sz w:val="24"/>
         </w:rPr>
-        <w:t>odeDeploy</w:t>
-      </w:r>
-      <w:proofErr w:type="spellEnd"/>
-      <w:r>
-        <w:rPr>
-          <w:b/>
-          <w:sz w:val="24"/>
-        </w:rPr>
-        <w:t xml:space="preserve"> </w:t>
+        <w:t xml:space="preserve">odeDeploy </w:t>
       </w:r>
       <w:r>
         <w:rPr>
@@ -3763,14 +3574,12 @@
           <w:sz w:val="24"/>
         </w:rPr>
       </w:pPr>
-      <w:proofErr w:type="spellStart"/>
       <w:r>
         <w:rPr>
           <w:sz w:val="24"/>
         </w:rPr>
         <w:t>LinkedLists</w:t>
       </w:r>
-      <w:proofErr w:type="spellEnd"/>
     </w:p>
     <w:p>
       <w:pPr>
@@ -4120,14 +3929,12 @@
           <w:sz w:val="24"/>
         </w:rPr>
       </w:pPr>
-      <w:proofErr w:type="spellStart"/>
       <w:r>
         <w:rPr>
           <w:sz w:val="24"/>
         </w:rPr>
         <w:t>RegEx</w:t>
       </w:r>
-      <w:proofErr w:type="spellEnd"/>
     </w:p>
     <w:p>
       <w:pPr>
@@ -4323,7 +4130,6 @@
           <w:b/>
           <w:sz w:val="28"/>
         </w:rPr>
-        <w:lastRenderedPageBreak/>
         <w:t>Python Study Plan</w:t>
       </w:r>
     </w:p>
@@ -4420,13 +4226,8 @@
                                 <w:numId w:val="4"/>
                               </w:numPr>
                             </w:pPr>
-                            <w:proofErr w:type="spellStart"/>
                             <w:r>
-                              <w:t>CodeFights</w:t>
-                            </w:r>
-                            <w:proofErr w:type="spellEnd"/>
-                            <w:r>
-                              <w:t xml:space="preserve"> Python</w:t>
+                              <w:t>CodeFights Python</w:t>
                             </w:r>
                           </w:p>
                           <w:p>
@@ -4450,13 +4251,8 @@
                               </w:numPr>
                             </w:pPr>
                             <w:r>
-                              <w:t xml:space="preserve">MATLAB from past </w:t>
+                              <w:t>MATLAB from past Homeworks</w:t>
                             </w:r>
-                            <w:proofErr w:type="spellStart"/>
-                            <w:r>
-                              <w:t>Homeworks</w:t>
-                            </w:r>
-                            <w:proofErr w:type="spellEnd"/>
                           </w:p>
                           <w:p>
                             <w:pPr>
@@ -4584,21 +4380,7 @@
         <w:rPr>
           <w:sz w:val="24"/>
         </w:rPr>
-        <w:t xml:space="preserve"> from </w:t>
-      </w:r>
-      <w:proofErr w:type="spellStart"/>
-      <w:r>
-        <w:rPr>
-          <w:sz w:val="24"/>
-        </w:rPr>
-        <w:t>CodeFights</w:t>
-      </w:r>
-      <w:proofErr w:type="spellEnd"/>
-      <w:r>
-        <w:rPr>
-          <w:sz w:val="24"/>
-        </w:rPr>
-        <w:t>:</w:t>
+        <w:t xml:space="preserve"> from CodeFights:</w:t>
       </w:r>
     </w:p>
     <w:p>
@@ -4941,14 +4723,12 @@
           <w:sz w:val="24"/>
         </w:rPr>
       </w:pPr>
-      <w:proofErr w:type="spellStart"/>
       <w:r>
         <w:rPr>
           <w:sz w:val="24"/>
         </w:rPr>
         <w:t>RegEx</w:t>
       </w:r>
-      <w:proofErr w:type="spellEnd"/>
     </w:p>
     <w:p>
       <w:pPr>

</xml_diff>

<commit_message>
After completion of Google Interview (about a month after)
</commit_message>
<xml_diff>
--- a/Internship Study Plan.docx
+++ b/Internship Study Plan.docx
@@ -200,7 +200,21 @@
         <w:rPr>
           <w:sz w:val="24"/>
         </w:rPr>
-        <w:t xml:space="preserve"> They suggest TopCoder. You may be asked:</w:t>
+        <w:t xml:space="preserve"> They suggest </w:t>
+      </w:r>
+      <w:proofErr w:type="spellStart"/>
+      <w:r>
+        <w:rPr>
+          <w:sz w:val="24"/>
+        </w:rPr>
+        <w:t>TopCoder</w:t>
+      </w:r>
+      <w:proofErr w:type="spellEnd"/>
+      <w:r>
+        <w:rPr>
+          <w:sz w:val="24"/>
+        </w:rPr>
+        <w:t>. You may be asked:</w:t>
       </w:r>
     </w:p>
     <w:p>
@@ -473,8 +487,44 @@
         <w:rPr>
           <w:sz w:val="24"/>
         </w:rPr>
-        <w:t>E.g. In exceptional cases insertion-sort, or radix-sort are much better than the generic QuickSort/MergeSort/HeapSort</w:t>
-      </w:r>
+        <w:t xml:space="preserve">E.g. In exceptional cases insertion-sort, or radix-sort are much better than the generic </w:t>
+      </w:r>
+      <w:proofErr w:type="spellStart"/>
+      <w:r>
+        <w:rPr>
+          <w:sz w:val="24"/>
+        </w:rPr>
+        <w:t>QuickSort</w:t>
+      </w:r>
+      <w:proofErr w:type="spellEnd"/>
+      <w:r>
+        <w:rPr>
+          <w:sz w:val="24"/>
+        </w:rPr>
+        <w:t>/</w:t>
+      </w:r>
+      <w:proofErr w:type="spellStart"/>
+      <w:r>
+        <w:rPr>
+          <w:sz w:val="24"/>
+        </w:rPr>
+        <w:t>MergeSort</w:t>
+      </w:r>
+      <w:proofErr w:type="spellEnd"/>
+      <w:r>
+        <w:rPr>
+          <w:sz w:val="24"/>
+        </w:rPr>
+        <w:t>/</w:t>
+      </w:r>
+      <w:proofErr w:type="spellStart"/>
+      <w:r>
+        <w:rPr>
+          <w:sz w:val="24"/>
+        </w:rPr>
+        <w:t>HeapSort</w:t>
+      </w:r>
+      <w:proofErr w:type="spellEnd"/>
     </w:p>
     <w:p>
       <w:pPr>
@@ -592,7 +642,21 @@
         <w:rPr>
           <w:sz w:val="24"/>
         </w:rPr>
-        <w:t>Know about Trees, tree construction, traversal, manipulation, hash tabes, stacks, arrays, linked lists, priority queues</w:t>
+        <w:t xml:space="preserve">Know about Trees, tree construction, traversal, manipulation, hash </w:t>
+      </w:r>
+      <w:proofErr w:type="spellStart"/>
+      <w:r>
+        <w:rPr>
+          <w:sz w:val="24"/>
+        </w:rPr>
+        <w:t>tabes</w:t>
+      </w:r>
+      <w:proofErr w:type="spellEnd"/>
+      <w:r>
+        <w:rPr>
+          <w:sz w:val="24"/>
+        </w:rPr>
+        <w:t>, stacks, arrays, linked lists, priority queues</w:t>
       </w:r>
     </w:p>
     <w:p>
@@ -608,18 +672,41 @@
           <w:sz w:val="24"/>
         </w:rPr>
       </w:pPr>
-      <w:r>
-        <w:rPr>
-          <w:b/>
-          <w:sz w:val="24"/>
-        </w:rPr>
-        <w:t>HashTables and Maps</w:t>
-      </w:r>
-      <w:r>
-        <w:rPr>
-          <w:sz w:val="24"/>
-        </w:rPr>
-        <w:t>: “Hashtables are arguably the single most important data structure known to mankind”</w:t>
+      <w:proofErr w:type="spellStart"/>
+      <w:r>
+        <w:rPr>
+          <w:b/>
+          <w:sz w:val="24"/>
+        </w:rPr>
+        <w:t>HashTables</w:t>
+      </w:r>
+      <w:proofErr w:type="spellEnd"/>
+      <w:r>
+        <w:rPr>
+          <w:b/>
+          <w:sz w:val="24"/>
+        </w:rPr>
+        <w:t xml:space="preserve"> and Maps</w:t>
+      </w:r>
+      <w:r>
+        <w:rPr>
+          <w:sz w:val="24"/>
+        </w:rPr>
+        <w:t>: “</w:t>
+      </w:r>
+      <w:proofErr w:type="spellStart"/>
+      <w:r>
+        <w:rPr>
+          <w:sz w:val="24"/>
+        </w:rPr>
+        <w:t>Hashtables</w:t>
+      </w:r>
+      <w:proofErr w:type="spellEnd"/>
+      <w:r>
+        <w:rPr>
+          <w:sz w:val="24"/>
+        </w:rPr>
+        <w:t xml:space="preserve"> are arguably the single most important data structure known to mankind”</w:t>
       </w:r>
     </w:p>
     <w:p>
@@ -713,7 +800,35 @@
         <w:rPr>
           <w:sz w:val="24"/>
         </w:rPr>
-        <w:t>Know the O() characteristics of the standard library implementation for Hashtables and Maps in your chosen language</w:t>
+        <w:t xml:space="preserve">Know the </w:t>
+      </w:r>
+      <w:proofErr w:type="gramStart"/>
+      <w:r>
+        <w:rPr>
+          <w:sz w:val="24"/>
+        </w:rPr>
+        <w:t>O(</w:t>
+      </w:r>
+      <w:proofErr w:type="gramEnd"/>
+      <w:r>
+        <w:rPr>
+          <w:sz w:val="24"/>
+        </w:rPr>
+        <w:t xml:space="preserve">) characteristics of the standard library implementation for </w:t>
+      </w:r>
+      <w:proofErr w:type="spellStart"/>
+      <w:r>
+        <w:rPr>
+          <w:sz w:val="24"/>
+        </w:rPr>
+        <w:t>Hashtables</w:t>
+      </w:r>
+      <w:proofErr w:type="spellEnd"/>
+      <w:r>
+        <w:rPr>
+          <w:sz w:val="24"/>
+        </w:rPr>
+        <w:t xml:space="preserve"> and Maps in your chosen language</w:t>
       </w:r>
     </w:p>
     <w:p>
@@ -774,7 +889,35 @@
         <w:rPr>
           <w:sz w:val="24"/>
         </w:rPr>
-        <w:t xml:space="preserve">Know binary trees, n-ary trees, tri-treas </w:t>
+        <w:t>Know binary trees, n-</w:t>
+      </w:r>
+      <w:proofErr w:type="spellStart"/>
+      <w:r>
+        <w:rPr>
+          <w:sz w:val="24"/>
+        </w:rPr>
+        <w:t>ary</w:t>
+      </w:r>
+      <w:proofErr w:type="spellEnd"/>
+      <w:r>
+        <w:rPr>
+          <w:sz w:val="24"/>
+        </w:rPr>
+        <w:t xml:space="preserve"> trees, tri-</w:t>
+      </w:r>
+      <w:proofErr w:type="spellStart"/>
+      <w:r>
+        <w:rPr>
+          <w:sz w:val="24"/>
+        </w:rPr>
+        <w:t>treas</w:t>
+      </w:r>
+      <w:proofErr w:type="spellEnd"/>
+      <w:r>
+        <w:rPr>
+          <w:sz w:val="24"/>
+        </w:rPr>
+        <w:t xml:space="preserve"> </w:t>
       </w:r>
       <w:r>
         <w:rPr>
@@ -862,7 +1005,35 @@
         <w:rPr>
           <w:sz w:val="24"/>
         </w:rPr>
-        <w:t>Know inorder/postorder/preorder traversals</w:t>
+        <w:t xml:space="preserve">Know </w:t>
+      </w:r>
+      <w:proofErr w:type="spellStart"/>
+      <w:r>
+        <w:rPr>
+          <w:sz w:val="24"/>
+        </w:rPr>
+        <w:t>inorder</w:t>
+      </w:r>
+      <w:proofErr w:type="spellEnd"/>
+      <w:r>
+        <w:rPr>
+          <w:sz w:val="24"/>
+        </w:rPr>
+        <w:t>/</w:t>
+      </w:r>
+      <w:proofErr w:type="spellStart"/>
+      <w:r>
+        <w:rPr>
+          <w:sz w:val="24"/>
+        </w:rPr>
+        <w:t>postorder</w:t>
+      </w:r>
+      <w:proofErr w:type="spellEnd"/>
+      <w:r>
+        <w:rPr>
+          <w:sz w:val="24"/>
+        </w:rPr>
+        <w:t>/preorder traversals</w:t>
       </w:r>
     </w:p>
     <w:p>
@@ -919,8 +1090,17 @@
           <w:rFonts w:eastAsiaTheme="minorEastAsia"/>
           <w:sz w:val="24"/>
         </w:rPr>
-        <w:t xml:space="preserve"> characteristics</w:t>
-      </w:r>
+        <w:t xml:space="preserve"> character</w:t>
+      </w:r>
+      <w:proofErr w:type="spellStart"/>
+      <w:r>
+        <w:rPr>
+          <w:rFonts w:eastAsiaTheme="minorEastAsia"/>
+          <w:sz w:val="24"/>
+        </w:rPr>
+        <w:t>istics</w:t>
+      </w:r>
+      <w:proofErr w:type="spellEnd"/>
     </w:p>
     <w:p>
       <w:pPr>
@@ -1223,7 +1403,21 @@
         <w:rPr>
           <w:sz w:val="24"/>
         </w:rPr>
-        <w:t>Understand deadlock, livelock, and how to avoid them</w:t>
+        <w:t xml:space="preserve">Understand deadlock, </w:t>
+      </w:r>
+      <w:proofErr w:type="spellStart"/>
+      <w:r>
+        <w:rPr>
+          <w:sz w:val="24"/>
+        </w:rPr>
+        <w:t>livelock</w:t>
+      </w:r>
+      <w:proofErr w:type="spellEnd"/>
+      <w:r>
+        <w:rPr>
+          <w:sz w:val="24"/>
+        </w:rPr>
+        <w:t>, and how to avoid them</w:t>
       </w:r>
     </w:p>
     <w:p>
@@ -1243,7 +1437,21 @@
         <w:rPr>
           <w:sz w:val="24"/>
         </w:rPr>
-        <w:t>Know what resources a process needs and a thread needs</w:t>
+        <w:t xml:space="preserve">Know what resources a process </w:t>
+      </w:r>
+      <w:proofErr w:type="gramStart"/>
+      <w:r>
+        <w:rPr>
+          <w:sz w:val="24"/>
+        </w:rPr>
+        <w:t>needs</w:t>
+      </w:r>
+      <w:proofErr w:type="gramEnd"/>
+      <w:r>
+        <w:rPr>
+          <w:sz w:val="24"/>
+        </w:rPr>
+        <w:t xml:space="preserve"> and a thread needs</w:t>
       </w:r>
     </w:p>
     <w:p>
@@ -1598,153 +1806,6 @@
         </w:rPr>
         <w:t>Comparators</w:t>
       </w:r>
-    </w:p>
-    <w:p>
-      <w:pPr>
-        <w:pStyle w:val="ListParagraph"/>
-        <w:numPr>
-          <w:ilvl w:val="1"/>
-          <w:numId w:val="6"/>
-        </w:numPr>
-        <w:spacing w:after="0"/>
-        <w:rPr>
-          <w:sz w:val="24"/>
-        </w:rPr>
-      </w:pPr>
-      <w:r>
-        <w:rPr>
-          <w:sz w:val="24"/>
-        </w:rPr>
-        <w:t>Iterators</w:t>
-      </w:r>
-    </w:p>
-    <w:p>
-      <w:pPr>
-        <w:pStyle w:val="ListParagraph"/>
-        <w:numPr>
-          <w:ilvl w:val="1"/>
-          <w:numId w:val="6"/>
-        </w:numPr>
-        <w:spacing w:after="0"/>
-        <w:rPr>
-          <w:sz w:val="24"/>
-        </w:rPr>
-      </w:pPr>
-      <w:r>
-        <w:rPr>
-          <w:sz w:val="24"/>
-        </w:rPr>
-        <w:t>Lambda Expressions</w:t>
-      </w:r>
-    </w:p>
-    <w:p>
-      <w:pPr>
-        <w:pStyle w:val="ListParagraph"/>
-        <w:numPr>
-          <w:ilvl w:val="1"/>
-          <w:numId w:val="6"/>
-        </w:numPr>
-        <w:spacing w:after="0"/>
-        <w:rPr>
-          <w:sz w:val="24"/>
-        </w:rPr>
-      </w:pPr>
-      <w:r>
-        <w:rPr>
-          <w:sz w:val="24"/>
-        </w:rPr>
-        <w:t>Enums</w:t>
-      </w:r>
-    </w:p>
-    <w:p>
-      <w:pPr>
-        <w:pStyle w:val="ListParagraph"/>
-        <w:numPr>
-          <w:ilvl w:val="1"/>
-          <w:numId w:val="6"/>
-        </w:numPr>
-        <w:spacing w:after="0"/>
-        <w:rPr>
-          <w:sz w:val="24"/>
-        </w:rPr>
-      </w:pPr>
-      <w:r>
-        <w:rPr>
-          <w:sz w:val="24"/>
-        </w:rPr>
-        <w:t>StringBuilder</w:t>
-      </w:r>
-    </w:p>
-    <w:p>
-      <w:pPr>
-        <w:spacing w:after="0"/>
-        <w:rPr>
-          <w:b/>
-          <w:sz w:val="24"/>
-        </w:rPr>
-      </w:pPr>
-    </w:p>
-    <w:p>
-      <w:pPr>
-        <w:pStyle w:val="ListParagraph"/>
-        <w:numPr>
-          <w:ilvl w:val="0"/>
-          <w:numId w:val="6"/>
-        </w:numPr>
-        <w:spacing w:after="0"/>
-        <w:jc w:val="both"/>
-        <w:rPr>
-          <w:b/>
-          <w:sz w:val="24"/>
-        </w:rPr>
-      </w:pPr>
-      <w:r>
-        <w:rPr>
-          <w:b/>
-          <w:sz w:val="24"/>
-        </w:rPr>
-        <w:t>Review Use of Built-In Java Data Structures</w:t>
-      </w:r>
-    </w:p>
-    <w:p>
-      <w:pPr>
-        <w:pStyle w:val="ListParagraph"/>
-        <w:numPr>
-          <w:ilvl w:val="1"/>
-          <w:numId w:val="6"/>
-        </w:numPr>
-        <w:spacing w:after="0"/>
-        <w:jc w:val="both"/>
-        <w:rPr>
-          <w:sz w:val="24"/>
-        </w:rPr>
-      </w:pPr>
-      <w:r>
-        <w:rPr>
-          <w:sz w:val="24"/>
-        </w:rPr>
-        <w:t>String</w:t>
-      </w:r>
-    </w:p>
-    <w:p>
-      <w:pPr>
-        <w:pStyle w:val="ListParagraph"/>
-        <w:numPr>
-          <w:ilvl w:val="1"/>
-          <w:numId w:val="6"/>
-        </w:numPr>
-        <w:spacing w:after="0"/>
-        <w:jc w:val="both"/>
-        <w:rPr>
-          <w:sz w:val="24"/>
-        </w:rPr>
-      </w:pPr>
-      <w:r>
-        <w:rPr>
-          <w:sz w:val="24"/>
-        </w:rPr>
-        <w:t>Arrays</w:t>
-      </w:r>
       <w:bookmarkStart w:id="0" w:name="_GoBack"/>
       <w:bookmarkEnd w:id="0"/>
     </w:p>
@@ -1756,18 +1817,171 @@
           <w:numId w:val="6"/>
         </w:numPr>
         <w:spacing w:after="0"/>
-        <w:jc w:val="both"/>
-        <w:rPr>
-          <w:b/>
-          <w:sz w:val="24"/>
-        </w:rPr>
-      </w:pPr>
+        <w:rPr>
+          <w:sz w:val="24"/>
+        </w:rPr>
+      </w:pPr>
+      <w:r>
+        <w:rPr>
+          <w:sz w:val="24"/>
+        </w:rPr>
+        <w:t>Iterators</w:t>
+      </w:r>
+    </w:p>
+    <w:p>
+      <w:pPr>
+        <w:pStyle w:val="ListParagraph"/>
+        <w:numPr>
+          <w:ilvl w:val="1"/>
+          <w:numId w:val="6"/>
+        </w:numPr>
+        <w:spacing w:after="0"/>
+        <w:rPr>
+          <w:sz w:val="24"/>
+        </w:rPr>
+      </w:pPr>
+      <w:r>
+        <w:rPr>
+          <w:sz w:val="24"/>
+        </w:rPr>
+        <w:t>Lambda Expressions</w:t>
+      </w:r>
+    </w:p>
+    <w:p>
+      <w:pPr>
+        <w:pStyle w:val="ListParagraph"/>
+        <w:numPr>
+          <w:ilvl w:val="1"/>
+          <w:numId w:val="6"/>
+        </w:numPr>
+        <w:spacing w:after="0"/>
+        <w:rPr>
+          <w:sz w:val="24"/>
+        </w:rPr>
+      </w:pPr>
+      <w:proofErr w:type="spellStart"/>
+      <w:r>
+        <w:rPr>
+          <w:sz w:val="24"/>
+        </w:rPr>
+        <w:t>Enums</w:t>
+      </w:r>
+      <w:proofErr w:type="spellEnd"/>
+    </w:p>
+    <w:p>
+      <w:pPr>
+        <w:pStyle w:val="ListParagraph"/>
+        <w:numPr>
+          <w:ilvl w:val="1"/>
+          <w:numId w:val="6"/>
+        </w:numPr>
+        <w:spacing w:after="0"/>
+        <w:rPr>
+          <w:sz w:val="24"/>
+        </w:rPr>
+      </w:pPr>
+      <w:proofErr w:type="spellStart"/>
+      <w:r>
+        <w:rPr>
+          <w:sz w:val="24"/>
+        </w:rPr>
+        <w:t>StringBuilder</w:t>
+      </w:r>
+      <w:proofErr w:type="spellEnd"/>
+    </w:p>
+    <w:p>
+      <w:pPr>
+        <w:spacing w:after="0"/>
+        <w:rPr>
+          <w:b/>
+          <w:sz w:val="24"/>
+        </w:rPr>
+      </w:pPr>
+    </w:p>
+    <w:p>
+      <w:pPr>
+        <w:pStyle w:val="ListParagraph"/>
+        <w:numPr>
+          <w:ilvl w:val="0"/>
+          <w:numId w:val="6"/>
+        </w:numPr>
+        <w:spacing w:after="0"/>
+        <w:jc w:val="both"/>
+        <w:rPr>
+          <w:b/>
+          <w:sz w:val="24"/>
+        </w:rPr>
+      </w:pPr>
+      <w:r>
+        <w:rPr>
+          <w:b/>
+          <w:sz w:val="24"/>
+        </w:rPr>
+        <w:t>Review Use of Built-In Java Data Structures</w:t>
+      </w:r>
+    </w:p>
+    <w:p>
+      <w:pPr>
+        <w:pStyle w:val="ListParagraph"/>
+        <w:numPr>
+          <w:ilvl w:val="1"/>
+          <w:numId w:val="6"/>
+        </w:numPr>
+        <w:spacing w:after="0"/>
+        <w:jc w:val="both"/>
+        <w:rPr>
+          <w:sz w:val="24"/>
+        </w:rPr>
+      </w:pPr>
+      <w:r>
+        <w:rPr>
+          <w:sz w:val="24"/>
+        </w:rPr>
+        <w:t>String</w:t>
+      </w:r>
+    </w:p>
+    <w:p>
+      <w:pPr>
+        <w:pStyle w:val="ListParagraph"/>
+        <w:numPr>
+          <w:ilvl w:val="1"/>
+          <w:numId w:val="6"/>
+        </w:numPr>
+        <w:spacing w:after="0"/>
+        <w:jc w:val="both"/>
+        <w:rPr>
+          <w:sz w:val="24"/>
+        </w:rPr>
+      </w:pPr>
+      <w:r>
+        <w:rPr>
+          <w:sz w:val="24"/>
+        </w:rPr>
+        <w:t>Arrays</w:t>
+      </w:r>
+    </w:p>
+    <w:p>
+      <w:pPr>
+        <w:pStyle w:val="ListParagraph"/>
+        <w:numPr>
+          <w:ilvl w:val="1"/>
+          <w:numId w:val="6"/>
+        </w:numPr>
+        <w:spacing w:after="0"/>
+        <w:jc w:val="both"/>
+        <w:rPr>
+          <w:b/>
+          <w:sz w:val="24"/>
+        </w:rPr>
+      </w:pPr>
+      <w:proofErr w:type="spellStart"/>
       <w:r>
         <w:rPr>
           <w:sz w:val="24"/>
         </w:rPr>
         <w:t>ArrayList</w:t>
       </w:r>
+      <w:proofErr w:type="spellEnd"/>
     </w:p>
     <w:p>
       <w:pPr>
@@ -1867,12 +2081,14 @@
           <w:sz w:val="24"/>
         </w:rPr>
       </w:pPr>
+      <w:proofErr w:type="spellStart"/>
       <w:r>
         <w:rPr>
           <w:sz w:val="24"/>
         </w:rPr>
         <w:t>PriorityQueue</w:t>
       </w:r>
+      <w:proofErr w:type="spellEnd"/>
     </w:p>
     <w:p>
       <w:pPr>
@@ -1909,33 +2125,37 @@
           <w:sz w:val="24"/>
         </w:rPr>
       </w:pPr>
+      <w:proofErr w:type="spellStart"/>
       <w:r>
         <w:rPr>
           <w:sz w:val="24"/>
         </w:rPr>
         <w:t>TreeSet</w:t>
       </w:r>
-    </w:p>
-    <w:p>
-      <w:pPr>
-        <w:pStyle w:val="ListParagraph"/>
-        <w:numPr>
-          <w:ilvl w:val="1"/>
-          <w:numId w:val="6"/>
-        </w:numPr>
-        <w:spacing w:after="0"/>
-        <w:jc w:val="both"/>
-        <w:rPr>
-          <w:b/>
-          <w:sz w:val="24"/>
-        </w:rPr>
-      </w:pPr>
+      <w:proofErr w:type="spellEnd"/>
+    </w:p>
+    <w:p>
+      <w:pPr>
+        <w:pStyle w:val="ListParagraph"/>
+        <w:numPr>
+          <w:ilvl w:val="1"/>
+          <w:numId w:val="6"/>
+        </w:numPr>
+        <w:spacing w:after="0"/>
+        <w:jc w:val="both"/>
+        <w:rPr>
+          <w:b/>
+          <w:sz w:val="24"/>
+        </w:rPr>
+      </w:pPr>
+      <w:proofErr w:type="spellStart"/>
       <w:r>
         <w:rPr>
           <w:sz w:val="24"/>
         </w:rPr>
         <w:t>LinkedHashSet</w:t>
       </w:r>
+      <w:proofErr w:type="spellEnd"/>
     </w:p>
     <w:p>
       <w:pPr>
@@ -1993,33 +2213,37 @@
           <w:sz w:val="24"/>
         </w:rPr>
       </w:pPr>
+      <w:proofErr w:type="spellStart"/>
       <w:r>
         <w:rPr>
           <w:sz w:val="24"/>
         </w:rPr>
         <w:t>LinkedHashMap</w:t>
       </w:r>
-    </w:p>
-    <w:p>
-      <w:pPr>
-        <w:pStyle w:val="ListParagraph"/>
-        <w:numPr>
-          <w:ilvl w:val="1"/>
-          <w:numId w:val="6"/>
-        </w:numPr>
-        <w:spacing w:after="0"/>
-        <w:jc w:val="both"/>
-        <w:rPr>
-          <w:b/>
-          <w:sz w:val="24"/>
-        </w:rPr>
-      </w:pPr>
+      <w:proofErr w:type="spellEnd"/>
+    </w:p>
+    <w:p>
+      <w:pPr>
+        <w:pStyle w:val="ListParagraph"/>
+        <w:numPr>
+          <w:ilvl w:val="1"/>
+          <w:numId w:val="6"/>
+        </w:numPr>
+        <w:spacing w:after="0"/>
+        <w:jc w:val="both"/>
+        <w:rPr>
+          <w:b/>
+          <w:sz w:val="24"/>
+        </w:rPr>
+      </w:pPr>
+      <w:proofErr w:type="spellStart"/>
       <w:r>
         <w:rPr>
           <w:sz w:val="24"/>
         </w:rPr>
         <w:t>TreeMap</w:t>
       </w:r>
+      <w:proofErr w:type="spellEnd"/>
     </w:p>
     <w:p>
       <w:pPr>
@@ -2168,13 +2392,11 @@
         </w:numPr>
         <w:spacing w:after="0"/>
         <w:rPr>
-          <w:strike/>
-          <w:sz w:val="24"/>
-        </w:rPr>
-      </w:pPr>
-      <w:r>
-        <w:rPr>
-          <w:strike/>
+          <w:sz w:val="24"/>
+        </w:rPr>
+      </w:pPr>
+      <w:r>
+        <w:rPr>
           <w:sz w:val="24"/>
         </w:rPr>
         <w:t>Stacks</w:t>
@@ -2208,13 +2430,11 @@
         </w:numPr>
         <w:spacing w:after="0"/>
         <w:rPr>
-          <w:strike/>
-          <w:sz w:val="24"/>
-        </w:rPr>
-      </w:pPr>
-      <w:r>
-        <w:rPr>
-          <w:strike/>
+          <w:sz w:val="24"/>
+        </w:rPr>
+      </w:pPr>
+      <w:r>
+        <w:rPr>
           <w:sz w:val="24"/>
         </w:rPr>
         <w:t>Queues</w:t>
@@ -2248,13 +2468,11 @@
         </w:numPr>
         <w:spacing w:after="0"/>
         <w:rPr>
-          <w:strike/>
-          <w:sz w:val="24"/>
-        </w:rPr>
-      </w:pPr>
-      <w:r>
-        <w:rPr>
-          <w:strike/>
+          <w:sz w:val="24"/>
+        </w:rPr>
+      </w:pPr>
+      <w:r>
+        <w:rPr>
           <w:sz w:val="24"/>
         </w:rPr>
         <w:t>Trees</w:t>
@@ -2307,13 +2525,11 @@
         </w:numPr>
         <w:spacing w:after="0"/>
         <w:rPr>
-          <w:strike/>
-          <w:sz w:val="24"/>
-        </w:rPr>
-      </w:pPr>
-      <w:r>
-        <w:rPr>
-          <w:strike/>
+          <w:sz w:val="24"/>
+        </w:rPr>
+      </w:pPr>
+      <w:r>
+        <w:rPr>
           <w:sz w:val="24"/>
         </w:rPr>
         <w:t>Heaps and Priority Queues</w:t>
@@ -2350,6 +2566,7 @@
           <w:sz w:val="24"/>
         </w:rPr>
       </w:pPr>
+      <w:proofErr w:type="spellStart"/>
       <w:r>
         <w:rPr>
           <w:sz w:val="24"/>
@@ -2362,25 +2579,28 @@
         </w:rPr>
         <w:t>Maps</w:t>
       </w:r>
-    </w:p>
-    <w:p>
-      <w:pPr>
-        <w:pStyle w:val="ListParagraph"/>
-        <w:numPr>
-          <w:ilvl w:val="1"/>
-          <w:numId w:val="6"/>
-        </w:numPr>
-        <w:spacing w:after="0"/>
-        <w:rPr>
-          <w:sz w:val="24"/>
-        </w:rPr>
-      </w:pPr>
+      <w:proofErr w:type="spellEnd"/>
+    </w:p>
+    <w:p>
+      <w:pPr>
+        <w:pStyle w:val="ListParagraph"/>
+        <w:numPr>
+          <w:ilvl w:val="1"/>
+          <w:numId w:val="6"/>
+        </w:numPr>
+        <w:spacing w:after="0"/>
+        <w:rPr>
+          <w:sz w:val="24"/>
+        </w:rPr>
+      </w:pPr>
+      <w:proofErr w:type="spellStart"/>
       <w:r>
         <w:rPr>
           <w:sz w:val="24"/>
         </w:rPr>
         <w:t>SkipLists</w:t>
       </w:r>
+      <w:proofErr w:type="spellEnd"/>
     </w:p>
     <w:p>
       <w:pPr>
@@ -2865,20 +3085,17 @@
         <w:spacing w:after="0"/>
         <w:rPr>
           <w:b/>
-          <w:strike/>
-          <w:sz w:val="24"/>
-        </w:rPr>
-      </w:pPr>
-      <w:r>
-        <w:rPr>
-          <w:strike/>
+          <w:sz w:val="24"/>
+        </w:rPr>
+      </w:pPr>
+      <w:r>
+        <w:rPr>
           <w:sz w:val="24"/>
         </w:rPr>
         <w:t>Chapter 3</w:t>
       </w:r>
       <w:r>
         <w:rPr>
-          <w:strike/>
           <w:sz w:val="24"/>
         </w:rPr>
         <w:t xml:space="preserve"> – Stacks &amp; Queues</w:t>
@@ -3522,6 +3739,7 @@
           <w:sz w:val="24"/>
         </w:rPr>
       </w:pPr>
+      <w:proofErr w:type="spellStart"/>
       <w:r>
         <w:rPr>
           <w:b/>
@@ -3534,7 +3752,15 @@
           <w:b/>
           <w:sz w:val="24"/>
         </w:rPr>
-        <w:t xml:space="preserve">odeDeploy </w:t>
+        <w:t>odeDeploy</w:t>
+      </w:r>
+      <w:proofErr w:type="spellEnd"/>
+      <w:r>
+        <w:rPr>
+          <w:b/>
+          <w:sz w:val="24"/>
+        </w:rPr>
+        <w:t xml:space="preserve"> </w:t>
       </w:r>
       <w:r>
         <w:rPr>
@@ -3574,12 +3800,14 @@
           <w:sz w:val="24"/>
         </w:rPr>
       </w:pPr>
+      <w:proofErr w:type="spellStart"/>
       <w:r>
         <w:rPr>
           <w:sz w:val="24"/>
         </w:rPr>
         <w:t>LinkedLists</w:t>
       </w:r>
+      <w:proofErr w:type="spellEnd"/>
     </w:p>
     <w:p>
       <w:pPr>
@@ -3929,12 +4157,14 @@
           <w:sz w:val="24"/>
         </w:rPr>
       </w:pPr>
+      <w:proofErr w:type="spellStart"/>
       <w:r>
         <w:rPr>
           <w:sz w:val="24"/>
         </w:rPr>
         <w:t>RegEx</w:t>
       </w:r>
+      <w:proofErr w:type="spellEnd"/>
     </w:p>
     <w:p>
       <w:pPr>
@@ -4226,8 +4456,13 @@
                                 <w:numId w:val="4"/>
                               </w:numPr>
                             </w:pPr>
+                            <w:proofErr w:type="spellStart"/>
                             <w:r>
-                              <w:t>CodeFights Python</w:t>
+                              <w:t>CodeFights</w:t>
+                            </w:r>
+                            <w:proofErr w:type="spellEnd"/>
+                            <w:r>
+                              <w:t xml:space="preserve"> Python</w:t>
                             </w:r>
                           </w:p>
                           <w:p>
@@ -4251,8 +4486,13 @@
                               </w:numPr>
                             </w:pPr>
                             <w:r>
-                              <w:t>MATLAB from past Homeworks</w:t>
+                              <w:t xml:space="preserve">MATLAB from past </w:t>
                             </w:r>
+                            <w:proofErr w:type="spellStart"/>
+                            <w:r>
+                              <w:t>Homeworks</w:t>
+                            </w:r>
+                            <w:proofErr w:type="spellEnd"/>
                           </w:p>
                           <w:p>
                             <w:pPr>
@@ -4380,7 +4620,21 @@
         <w:rPr>
           <w:sz w:val="24"/>
         </w:rPr>
-        <w:t xml:space="preserve"> from CodeFights:</w:t>
+        <w:t xml:space="preserve"> from </w:t>
+      </w:r>
+      <w:proofErr w:type="spellStart"/>
+      <w:r>
+        <w:rPr>
+          <w:sz w:val="24"/>
+        </w:rPr>
+        <w:t>CodeFights</w:t>
+      </w:r>
+      <w:proofErr w:type="spellEnd"/>
+      <w:r>
+        <w:rPr>
+          <w:sz w:val="24"/>
+        </w:rPr>
+        <w:t>:</w:t>
       </w:r>
     </w:p>
     <w:p>
@@ -4723,12 +4977,14 @@
           <w:sz w:val="24"/>
         </w:rPr>
       </w:pPr>
+      <w:proofErr w:type="spellStart"/>
       <w:r>
         <w:rPr>
           <w:sz w:val="24"/>
         </w:rPr>
         <w:t>RegEx</w:t>
       </w:r>
+      <w:proofErr w:type="spellEnd"/>
     </w:p>
     <w:p>
       <w:pPr>
@@ -4761,6 +5017,12 @@
           <w:sz w:val="24"/>
         </w:rPr>
       </w:pPr>
+      <w:r>
+        <w:rPr>
+          <w:sz w:val="24"/>
+        </w:rPr>
+        <w:t>…</w:t>
+      </w:r>
     </w:p>
     <w:p>
       <w:pPr>

</xml_diff>